<commit_message>
Added constants ops and expressions practical, also corrected error in lab for arch, op systems and networking
</commit_message>
<xml_diff>
--- a/architecture_os_and_networking/computer_architecture/Labs/Pract_002_Numbers_System_Relevance_In_Programming.docx
+++ b/architecture_os_and_networking/computer_architecture/Labs/Pract_002_Numbers_System_Relevance_In_Programming.docx
@@ -282,8 +282,10 @@
           </w:tcPr>
           <w:p>
             <w:r>
-              <w:t>1</w:t>
-            </w:r>
+              <w:t>0</w:t>
+            </w:r>
+            <w:bookmarkStart w:id="0" w:name="_GoBack"/>
+            <w:bookmarkEnd w:id="0"/>
           </w:p>
         </w:tc>
       </w:tr>
@@ -686,15 +688,7 @@
           <w:szCs w:val="28"/>
         </w:rPr>
         <w:lastRenderedPageBreak/>
-        <w:t>3</w:t>
-      </w:r>
-      <w:r>
-        <w:rPr>
-          <w:b/>
-          <w:sz w:val="28"/>
-          <w:szCs w:val="28"/>
-        </w:rPr>
-        <w:t xml:space="preserve">. </w:t>
+        <w:t xml:space="preserve">3. </w:t>
       </w:r>
       <w:r>
         <w:rPr>
@@ -729,23 +723,7 @@
           <w:sz w:val="28"/>
           <w:szCs w:val="28"/>
         </w:rPr>
-        <w:t>4</w:t>
-      </w:r>
-      <w:r>
-        <w:rPr>
-          <w:b/>
-          <w:sz w:val="28"/>
-          <w:szCs w:val="28"/>
-        </w:rPr>
-        <w:t xml:space="preserve">. </w:t>
-      </w:r>
-      <w:r>
-        <w:rPr>
-          <w:b/>
-          <w:sz w:val="28"/>
-          <w:szCs w:val="28"/>
-        </w:rPr>
-        <w:t>Binary engrained in control statements</w:t>
+        <w:t>4. Binary engrained in control statements</w:t>
       </w:r>
     </w:p>
     <w:p>
@@ -790,8 +768,6 @@
           <w:t>billy.stack@staff.ittralee.ie</w:t>
         </w:r>
       </w:hyperlink>
-      <w:bookmarkStart w:id="0" w:name="_GoBack"/>
-      <w:bookmarkEnd w:id="0"/>
     </w:p>
     <w:p>
       <w:r>

</xml_diff>